<commit_message>
Fungsi generate surat (in progress dikit lagi)
</commit_message>
<xml_diff>
--- a/API_Flask/Contoh Template/template_surat_pengganti_driver.docx
+++ b/API_Flask/Contoh Template/template_surat_pengganti_driver.docx
@@ -70,21 +70,52 @@
         <w:spacing w:after="0" w:line="360" w:lineRule="auto"/>
         <w:jc w:val="both"/>
       </w:pPr>
-      <w:r>
-        <w:t xml:space="preserve">Kepada Yth. </w:t>
-      </w:r>
-    </w:p>
-    <w:p>
-      <w:pPr>
-        <w:spacing w:after="0" w:line="360" w:lineRule="auto"/>
-        <w:jc w:val="both"/>
-        <w:rPr>
-          <w:lang w:val="id-ID"/>
-        </w:rPr>
-      </w:pPr>
-      <w:r>
-        <w:t>Pimpinan PT. Bank Mandiri (Persero) Tbk</w:t>
-      </w:r>
+      <w:proofErr w:type="spellStart"/>
+      <w:r>
+        <w:t>Kepada</w:t>
+      </w:r>
+      <w:proofErr w:type="spellEnd"/>
+      <w:r>
+        <w:t xml:space="preserve"> </w:t>
+      </w:r>
+      <w:proofErr w:type="spellStart"/>
+      <w:r>
+        <w:t>Yth</w:t>
+      </w:r>
+      <w:proofErr w:type="spellEnd"/>
+      <w:r>
+        <w:t xml:space="preserve">. </w:t>
+      </w:r>
+    </w:p>
+    <w:p>
+      <w:pPr>
+        <w:spacing w:after="0" w:line="360" w:lineRule="auto"/>
+        <w:jc w:val="both"/>
+        <w:rPr>
+          <w:lang w:val="id-ID"/>
+        </w:rPr>
+      </w:pPr>
+      <w:proofErr w:type="spellStart"/>
+      <w:r>
+        <w:t>Pimpinan</w:t>
+      </w:r>
+      <w:proofErr w:type="spellEnd"/>
+      <w:r>
+        <w:t xml:space="preserve"> PT. Bank </w:t>
+      </w:r>
+      <w:proofErr w:type="spellStart"/>
+      <w:r>
+        <w:t>Mandiri</w:t>
+      </w:r>
+      <w:proofErr w:type="spellEnd"/>
+      <w:r>
+        <w:t xml:space="preserve"> (Persero) </w:t>
+      </w:r>
+      <w:proofErr w:type="spellStart"/>
+      <w:r>
+        <w:t>Tbk</w:t>
+      </w:r>
+      <w:proofErr w:type="spellEnd"/>
     </w:p>
     <w:p>
       <w:pPr>
@@ -112,8 +143,13 @@
           <w:lang w:val="id-ID"/>
         </w:rPr>
       </w:pPr>
-      <w:r>
-        <w:t>Dengan Hormat,</w:t>
+      <w:proofErr w:type="spellStart"/>
+      <w:r>
+        <w:t>Dengan</w:t>
+      </w:r>
+      <w:proofErr w:type="spellEnd"/>
+      <w:r>
+        <w:t xml:space="preserve"> Hormat,</w:t>
       </w:r>
     </w:p>
     <w:p>
@@ -133,9 +169,40 @@
           <w:lang w:val="id-ID"/>
         </w:rPr>
       </w:pPr>
-      <w:r>
-        <w:t>Dengan ini kami, PT. Permata Indo Sejahtera, memberitahukan bahwa :</w:t>
-      </w:r>
+      <w:proofErr w:type="spellStart"/>
+      <w:r>
+        <w:t>Dengan</w:t>
+      </w:r>
+      <w:proofErr w:type="spellEnd"/>
+      <w:r>
+        <w:t xml:space="preserve"> </w:t>
+      </w:r>
+      <w:proofErr w:type="spellStart"/>
+      <w:r>
+        <w:t>ini</w:t>
+      </w:r>
+      <w:proofErr w:type="spellEnd"/>
+      <w:r>
+        <w:t xml:space="preserve"> kami, PT. Permata Indo Sejahtera, </w:t>
+      </w:r>
+      <w:proofErr w:type="spellStart"/>
+      <w:r>
+        <w:t>memberitahukan</w:t>
+      </w:r>
+      <w:proofErr w:type="spellEnd"/>
+      <w:r>
+        <w:t xml:space="preserve"> </w:t>
+      </w:r>
+      <w:proofErr w:type="spellStart"/>
+      <w:proofErr w:type="gramStart"/>
+      <w:r>
+        <w:t>bahwa</w:t>
+      </w:r>
+      <w:proofErr w:type="spellEnd"/>
+      <w:r>
+        <w:t xml:space="preserve"> :</w:t>
+      </w:r>
+      <w:proofErr w:type="gramEnd"/>
     </w:p>
     <w:p>
       <w:pPr>
@@ -201,18 +268,26 @@
         </w:rPr>
         <w:t>__NIKKANDIDAT</w:t>
       </w:r>
-    </w:p>
-    <w:p>
-      <w:pPr>
-        <w:spacing w:after="0" w:line="360" w:lineRule="auto"/>
-        <w:jc w:val="both"/>
-        <w:rPr>
-          <w:lang w:val="id-ID"/>
-        </w:rPr>
-      </w:pPr>
+      <w:r>
+        <w:rPr>
+          <w:lang w:val="id-ID"/>
+        </w:rPr>
+        <w:t>__</w:t>
+      </w:r>
+    </w:p>
+    <w:p>
+      <w:pPr>
+        <w:spacing w:after="0" w:line="360" w:lineRule="auto"/>
+        <w:jc w:val="both"/>
+        <w:rPr>
+          <w:lang w:val="id-ID"/>
+        </w:rPr>
+      </w:pPr>
+      <w:proofErr w:type="spellStart"/>
       <w:r>
         <w:t>Jabatan</w:t>
       </w:r>
+      <w:proofErr w:type="spellEnd"/>
       <w:r>
         <w:tab/>
       </w:r>
@@ -238,8 +313,29 @@
           <w:lang w:val="id-ID"/>
         </w:rPr>
       </w:pPr>
-      <w:r>
-        <w:t xml:space="preserve">Menugaskan sebagai pengganti </w:t>
+      <w:proofErr w:type="spellStart"/>
+      <w:r>
+        <w:t>Menugaskan</w:t>
+      </w:r>
+      <w:proofErr w:type="spellEnd"/>
+      <w:r>
+        <w:t xml:space="preserve"> </w:t>
+      </w:r>
+      <w:proofErr w:type="spellStart"/>
+      <w:r>
+        <w:t>sebagai</w:t>
+      </w:r>
+      <w:proofErr w:type="spellEnd"/>
+      <w:r>
+        <w:t xml:space="preserve"> </w:t>
+      </w:r>
+      <w:proofErr w:type="spellStart"/>
+      <w:r>
+        <w:t>pengganti</w:t>
+      </w:r>
+      <w:proofErr w:type="spellEnd"/>
+      <w:r>
+        <w:t xml:space="preserve"> </w:t>
       </w:r>
       <w:r>
         <w:rPr>
@@ -263,7 +359,29 @@
         <w:t xml:space="preserve"> __PENGGANTIKANDIDAT__</w:t>
       </w:r>
       <w:r>
-        <w:t xml:space="preserve"> PT. Bank Mandiri (Persero) Tbk </w:t>
+        <w:t xml:space="preserve"> </w:t>
+      </w:r>
+      <w:r>
+        <w:t xml:space="preserve">di </w:t>
+      </w:r>
+      <w:r>
+        <w:t xml:space="preserve">PT. Bank </w:t>
+      </w:r>
+      <w:proofErr w:type="spellStart"/>
+      <w:r>
+        <w:t>Mandiri</w:t>
+      </w:r>
+      <w:proofErr w:type="spellEnd"/>
+      <w:r>
+        <w:t xml:space="preserve"> (Persero) </w:t>
+      </w:r>
+      <w:proofErr w:type="spellStart"/>
+      <w:r>
+        <w:t>Tbk</w:t>
+      </w:r>
+      <w:proofErr w:type="spellEnd"/>
+      <w:r>
+        <w:t xml:space="preserve"> </w:t>
       </w:r>
       <w:r>
         <w:t>MERR</w:t>
@@ -287,7 +405,7 @@
         <w:rPr>
           <w:lang w:val="id-ID"/>
         </w:rPr>
-        <w:t>-</w:t>
+        <w:t xml:space="preserve"> sampai </w:t>
       </w:r>
       <w:r>
         <w:rPr>
@@ -313,17 +431,150 @@
           <w:lang w:val="id-ID"/>
         </w:rPr>
       </w:pPr>
-      <w:r>
-        <w:t>Demikian surat pemberitahuan ini kami buat sebagai surat pengantar bagi yang bersangkutan untuk dapat memulai pekerjaannya.</w:t>
-      </w:r>
-      <w:r>
-        <w:rPr>
-          <w:lang w:val="id-ID"/>
-        </w:rPr>
-        <w:t xml:space="preserve"> </w:t>
-      </w:r>
-      <w:r>
-        <w:t>Atas perhatian dan kerjasamanya kami ucapkan terima kasih.</w:t>
+      <w:proofErr w:type="spellStart"/>
+      <w:r>
+        <w:t>Demikian</w:t>
+      </w:r>
+      <w:proofErr w:type="spellEnd"/>
+      <w:r>
+        <w:t xml:space="preserve"> </w:t>
+      </w:r>
+      <w:proofErr w:type="spellStart"/>
+      <w:r>
+        <w:t>surat</w:t>
+      </w:r>
+      <w:proofErr w:type="spellEnd"/>
+      <w:r>
+        <w:t xml:space="preserve"> </w:t>
+      </w:r>
+      <w:proofErr w:type="spellStart"/>
+      <w:r>
+        <w:t>pemberitahuan</w:t>
+      </w:r>
+      <w:proofErr w:type="spellEnd"/>
+      <w:r>
+        <w:t xml:space="preserve"> </w:t>
+      </w:r>
+      <w:proofErr w:type="spellStart"/>
+      <w:r>
+        <w:t>ini</w:t>
+      </w:r>
+      <w:proofErr w:type="spellEnd"/>
+      <w:r>
+        <w:t xml:space="preserve"> kami </w:t>
+      </w:r>
+      <w:proofErr w:type="spellStart"/>
+      <w:r>
+        <w:t>buat</w:t>
+      </w:r>
+      <w:proofErr w:type="spellEnd"/>
+      <w:r>
+        <w:t xml:space="preserve"> </w:t>
+      </w:r>
+      <w:proofErr w:type="spellStart"/>
+      <w:r>
+        <w:t>sebagai</w:t>
+      </w:r>
+      <w:proofErr w:type="spellEnd"/>
+      <w:r>
+        <w:t xml:space="preserve"> </w:t>
+      </w:r>
+      <w:proofErr w:type="spellStart"/>
+      <w:r>
+        <w:t>surat</w:t>
+      </w:r>
+      <w:proofErr w:type="spellEnd"/>
+      <w:r>
+        <w:t xml:space="preserve"> </w:t>
+      </w:r>
+      <w:proofErr w:type="spellStart"/>
+      <w:r>
+        <w:t>pengantar</w:t>
+      </w:r>
+      <w:proofErr w:type="spellEnd"/>
+      <w:r>
+        <w:t xml:space="preserve"> </w:t>
+      </w:r>
+      <w:proofErr w:type="spellStart"/>
+      <w:r>
+        <w:t>bagi</w:t>
+      </w:r>
+      <w:proofErr w:type="spellEnd"/>
+      <w:r>
+        <w:t xml:space="preserve"> yang </w:t>
+      </w:r>
+      <w:proofErr w:type="spellStart"/>
+      <w:r>
+        <w:t>bersangkutan</w:t>
+      </w:r>
+      <w:proofErr w:type="spellEnd"/>
+      <w:r>
+        <w:t xml:space="preserve"> </w:t>
+      </w:r>
+      <w:proofErr w:type="spellStart"/>
+      <w:r>
+        <w:t>untuk</w:t>
+      </w:r>
+      <w:proofErr w:type="spellEnd"/>
+      <w:r>
+        <w:t xml:space="preserve"> </w:t>
+      </w:r>
+      <w:proofErr w:type="spellStart"/>
+      <w:r>
+        <w:t>dapat</w:t>
+      </w:r>
+      <w:proofErr w:type="spellEnd"/>
+      <w:r>
+        <w:t xml:space="preserve"> </w:t>
+      </w:r>
+      <w:proofErr w:type="spellStart"/>
+      <w:r>
+        <w:t>memulai</w:t>
+      </w:r>
+      <w:proofErr w:type="spellEnd"/>
+      <w:r>
+        <w:t xml:space="preserve"> </w:t>
+      </w:r>
+      <w:proofErr w:type="spellStart"/>
+      <w:r>
+        <w:t>pekerjaannya</w:t>
+      </w:r>
+      <w:proofErr w:type="spellEnd"/>
+      <w:r>
+        <w:t>.</w:t>
+      </w:r>
+      <w:r>
+        <w:rPr>
+          <w:lang w:val="id-ID"/>
+        </w:rPr>
+        <w:t xml:space="preserve"> </w:t>
+      </w:r>
+      <w:r>
+        <w:t xml:space="preserve">Atas </w:t>
+      </w:r>
+      <w:proofErr w:type="spellStart"/>
+      <w:r>
+        <w:t>perhatian</w:t>
+      </w:r>
+      <w:proofErr w:type="spellEnd"/>
+      <w:r>
+        <w:t xml:space="preserve"> dan </w:t>
+      </w:r>
+      <w:proofErr w:type="spellStart"/>
+      <w:r>
+        <w:t>kerjasamanya</w:t>
+      </w:r>
+      <w:proofErr w:type="spellEnd"/>
+      <w:r>
+        <w:t xml:space="preserve"> kami </w:t>
+      </w:r>
+      <w:proofErr w:type="spellStart"/>
+      <w:r>
+        <w:t>ucapkan</w:t>
+      </w:r>
+      <w:proofErr w:type="spellEnd"/>
+      <w:r>
+        <w:t xml:space="preserve"> terima kasih.</w:t>
       </w:r>
     </w:p>
     <w:p>
@@ -341,134 +592,168 @@
         <w:t xml:space="preserve">                                                                                                                                                                                  </w:t>
       </w:r>
     </w:p>
-    <w:p>
-      <w:pPr>
-        <w:spacing w:after="0" w:line="360" w:lineRule="auto"/>
-        <w:jc w:val="both"/>
-      </w:pPr>
-      <w:r>
-        <w:t>Hormat Kami,</w:t>
-      </w:r>
-    </w:p>
-    <w:p>
-      <w:pPr>
-        <w:spacing w:after="0" w:line="360" w:lineRule="auto"/>
-        <w:jc w:val="both"/>
-        <w:rPr>
-          <w:b/>
-        </w:rPr>
-      </w:pPr>
-      <w:r>
-        <w:rPr>
-          <w:b/>
-        </w:rPr>
-        <w:t>PT. PERMATA INDO SEJAHTERA</w:t>
-      </w:r>
-    </w:p>
-    <w:p>
-      <w:pPr>
-        <w:spacing w:after="0" w:line="360" w:lineRule="auto"/>
-        <w:jc w:val="both"/>
-        <w:rPr>
-          <w:lang w:val="id-ID"/>
-        </w:rPr>
-      </w:pPr>
-    </w:p>
-    <w:p>
-      <w:pPr>
-        <w:spacing w:after="0" w:line="360" w:lineRule="auto"/>
-        <w:jc w:val="both"/>
-        <w:rPr>
-          <w:lang w:val="id-ID"/>
-        </w:rPr>
-      </w:pPr>
-    </w:p>
-    <w:p>
-      <w:pPr>
-        <w:spacing w:after="0" w:line="360" w:lineRule="auto"/>
-        <w:jc w:val="both"/>
-        <w:rPr>
-          <w:lang w:val="id-ID"/>
-        </w:rPr>
-      </w:pPr>
-    </w:p>
+    <w:tbl>
+      <w:tblPr>
+        <w:tblStyle w:val="TableGrid"/>
+        <w:tblW w:w="0" w:type="auto"/>
+        <w:tblBorders>
+          <w:top w:val="none" w:sz="0" w:space="0" w:color="auto"/>
+          <w:left w:val="none" w:sz="0" w:space="0" w:color="auto"/>
+          <w:bottom w:val="none" w:sz="0" w:space="0" w:color="auto"/>
+          <w:right w:val="none" w:sz="0" w:space="0" w:color="auto"/>
+          <w:insideH w:val="none" w:sz="0" w:space="0" w:color="auto"/>
+          <w:insideV w:val="none" w:sz="0" w:space="0" w:color="auto"/>
+        </w:tblBorders>
+        <w:tblLook w:val="04A0" w:firstRow="1" w:lastRow="0" w:firstColumn="1" w:lastColumn="0" w:noHBand="0" w:noVBand="1"/>
+      </w:tblPr>
+      <w:tblGrid>
+        <w:gridCol w:w="1809"/>
+        <w:gridCol w:w="1418"/>
+      </w:tblGrid>
+      <w:tr>
+        <w:tc>
+          <w:tcPr>
+            <w:tcW w:w="3227" w:type="dxa"/>
+            <w:gridSpan w:val="2"/>
+          </w:tcPr>
+          <w:p>
+            <w:pPr>
+              <w:jc w:val="both"/>
+              <w:rPr>
+                <w:iCs/>
+                <w:lang w:val="id-ID"/>
+              </w:rPr>
+            </w:pPr>
+            <w:r>
+              <w:rPr>
+                <w:iCs/>
+                <w:lang w:val="id-ID"/>
+              </w:rPr>
+              <w:t>Hormat Kami,</w:t>
+            </w:r>
+          </w:p>
+        </w:tc>
+      </w:tr>
+      <w:tr>
+        <w:tc>
+          <w:tcPr>
+            <w:tcW w:w="3227" w:type="dxa"/>
+            <w:gridSpan w:val="2"/>
+          </w:tcPr>
+          <w:p>
+            <w:pPr>
+              <w:jc w:val="both"/>
+              <w:rPr>
+                <w:b/>
+                <w:bCs/>
+                <w:iCs/>
+                <w:lang w:val="id-ID"/>
+              </w:rPr>
+            </w:pPr>
+            <w:r>
+              <w:rPr>
+                <w:b/>
+              </w:rPr>
+              <w:t>PT. PERMATA INDO SEJAHTERA</w:t>
+            </w:r>
+          </w:p>
+        </w:tc>
+      </w:tr>
+      <w:tr>
+        <w:trPr>
+          <w:trHeight w:val="927"/>
+        </w:trPr>
+        <w:tc>
+          <w:tcPr>
+            <w:tcW w:w="3227" w:type="dxa"/>
+            <w:gridSpan w:val="2"/>
+          </w:tcPr>
+          <w:p>
+            <w:pPr>
+              <w:jc w:val="both"/>
+              <w:rPr>
+                <w:iCs/>
+                <w:lang w:val="id-ID"/>
+              </w:rPr>
+            </w:pPr>
+          </w:p>
+        </w:tc>
+      </w:tr>
+      <w:tr>
+        <w:tc>
+          <w:tcPr>
+            <w:tcW w:w="3227" w:type="dxa"/>
+            <w:gridSpan w:val="2"/>
+          </w:tcPr>
+          <w:p>
+            <w:pPr>
+              <w:jc w:val="both"/>
+              <w:rPr>
+                <w:iCs/>
+                <w:lang w:val="id-ID"/>
+              </w:rPr>
+            </w:pPr>
+            <w:r>
+              <w:rPr>
+                <w:b/>
+                <w:u w:val="single"/>
+              </w:rPr>
+              <w:t xml:space="preserve">M. </w:t>
+            </w:r>
+            <w:proofErr w:type="spellStart"/>
+            <w:r>
+              <w:rPr>
+                <w:b/>
+                <w:u w:val="single"/>
+              </w:rPr>
+              <w:t>Dlou’ul</w:t>
+            </w:r>
+            <w:proofErr w:type="spellEnd"/>
+            <w:r>
+              <w:rPr>
+                <w:b/>
+                <w:u w:val="single"/>
+              </w:rPr>
+              <w:t xml:space="preserve"> Ma’aliy</w:t>
+            </w:r>
+          </w:p>
+        </w:tc>
+      </w:tr>
+      <w:tr>
+        <w:trPr>
+          <w:gridAfter w:val="1"/>
+          <w:wAfter w:w="1418" w:type="dxa"/>
+        </w:trPr>
+        <w:tc>
+          <w:tcPr>
+            <w:tcW w:w="1809" w:type="dxa"/>
+          </w:tcPr>
+          <w:p>
+            <w:pPr>
+              <w:jc w:val="center"/>
+              <w:rPr>
+                <w:i/>
+                <w:lang w:val="id-ID"/>
+              </w:rPr>
+            </w:pPr>
+            <w:r>
+              <w:rPr>
+                <w:i/>
+                <w:lang w:val="id-ID"/>
+              </w:rPr>
+              <w:t>PIC</w:t>
+            </w:r>
+          </w:p>
+        </w:tc>
+      </w:tr>
+    </w:tbl>
     <w:p>
       <w:pPr>
         <w:spacing w:after="0" w:line="240" w:lineRule="auto"/>
         <w:jc w:val="both"/>
         <w:rPr>
-          <w:b/>
-        </w:rPr>
-      </w:pPr>
-      <w:r>
-        <w:rPr>
-          <w:b/>
-          <w:u w:val="single"/>
-        </w:rPr>
-        <w:t>M. Dlou’ul Ma’aliy</w:t>
-      </w:r>
-    </w:p>
-    <w:p>
-      <w:pPr>
-        <w:spacing w:after="0" w:line="240" w:lineRule="auto"/>
-        <w:jc w:val="both"/>
-        <w:rPr>
-          <w:i/>
-          <w:lang w:val="id-ID"/>
-        </w:rPr>
-      </w:pPr>
-      <w:r>
-        <w:rPr>
-          <w:i/>
-          <w:lang w:val="id-ID"/>
-        </w:rPr>
-        <w:t xml:space="preserve">          PIC</w:t>
-      </w:r>
-    </w:p>
-    <w:p>
-      <w:pPr>
-        <w:spacing w:after="0" w:line="360" w:lineRule="auto"/>
-        <w:jc w:val="both"/>
-        <w:rPr>
-          <w:u w:val="single"/>
-        </w:rPr>
-      </w:pPr>
-    </w:p>
-    <w:p>
-      <w:pPr>
-        <w:spacing w:after="0" w:line="360" w:lineRule="auto"/>
-        <w:jc w:val="both"/>
-        <w:rPr>
-          <w:u w:val="single"/>
-          <w:lang w:val="id-ID"/>
-        </w:rPr>
-      </w:pPr>
-    </w:p>
-    <w:p>
-      <w:pPr>
-        <w:spacing w:after="0" w:line="360" w:lineRule="auto"/>
-        <w:jc w:val="both"/>
-        <w:rPr>
-          <w:u w:val="single"/>
-          <w:lang w:val="id-ID"/>
-        </w:rPr>
-      </w:pPr>
-    </w:p>
-    <w:p>
-      <w:pPr>
-        <w:spacing w:after="0" w:line="360" w:lineRule="auto"/>
-        <w:jc w:val="both"/>
-        <w:rPr>
-          <w:u w:val="single"/>
-        </w:rPr>
-      </w:pPr>
-    </w:p>
-    <w:p>
-      <w:pPr>
-        <w:spacing w:after="0" w:line="360" w:lineRule="auto"/>
-        <w:jc w:val="both"/>
-        <w:rPr>
-          <w:u w:val="single"/>
+          <w:iCs/>
+          <w:lang w:val="id-ID"/>
         </w:rPr>
       </w:pPr>
     </w:p>
@@ -920,6 +1205,25 @@
     <w:semiHidden/>
     <w:unhideWhenUsed/>
   </w:style>
+  <w:style w:type="table" w:styleId="TableGrid">
+    <w:name w:val="Table Grid"/>
+    <w:basedOn w:val="TableNormal"/>
+    <w:uiPriority w:val="59"/>
+    <w:rsid w:val="007B5FC3"/>
+    <w:pPr>
+      <w:spacing w:after="0" w:line="240" w:lineRule="auto"/>
+    </w:pPr>
+    <w:tblPr>
+      <w:tblBorders>
+        <w:top w:val="single" w:sz="4" w:space="0" w:color="auto"/>
+        <w:left w:val="single" w:sz="4" w:space="0" w:color="auto"/>
+        <w:bottom w:val="single" w:sz="4" w:space="0" w:color="auto"/>
+        <w:right w:val="single" w:sz="4" w:space="0" w:color="auto"/>
+        <w:insideH w:val="single" w:sz="4" w:space="0" w:color="auto"/>
+        <w:insideV w:val="single" w:sz="4" w:space="0" w:color="auto"/>
+      </w:tblBorders>
+    </w:tblPr>
+  </w:style>
 </w:styles>
 </file>
 

</xml_diff>

<commit_message>
Rombak sistem validasi file pake web socket
</commit_message>
<xml_diff>
--- a/API_Flask/Contoh Template/template_surat_pengganti_driver.docx
+++ b/API_Flask/Contoh Template/template_surat_pengganti_driver.docx
@@ -384,7 +384,7 @@
         <w:t xml:space="preserve"> </w:t>
       </w:r>
       <w:r>
-        <w:t>MERR</w:t>
+        <w:t>__DAERAHBANK__</w:t>
       </w:r>
       <w:r>
         <w:t xml:space="preserve"> </w:t>
@@ -714,8 +714,17 @@
                 <w:b/>
                 <w:u w:val="single"/>
               </w:rPr>
-              <w:t xml:space="preserve"> Ma’aliy</w:t>
+              <w:t xml:space="preserve"> </w:t>
             </w:r>
+            <w:proofErr w:type="spellStart"/>
+            <w:r>
+              <w:rPr>
+                <w:b/>
+                <w:u w:val="single"/>
+              </w:rPr>
+              <w:t>Ma’aliy</w:t>
+            </w:r>
+            <w:proofErr w:type="spellEnd"/>
           </w:p>
         </w:tc>
       </w:tr>

</xml_diff>